<commit_message>
small update to the wip doc
</commit_message>
<xml_diff>
--- a/Lighting Dept - Calculator Documentation.docx
+++ b/Lighting Dept - Calculator Documentation.docx
@@ -5,6 +5,9 @@
     <w:p>
       <w:pPr>
         <w:pStyle w:val="Heading1"/>
+        <w:rPr>
+          <w:sz w:val="56"/>
+        </w:rPr>
       </w:pPr>
       <w:r>
         <w:rPr>
@@ -14,6 +17,106 @@
       </w:r>
       <w:bookmarkStart w:id="0" w:name="_GoBack"/>
       <w:bookmarkEnd w:id="0"/>
+    </w:p>
+    <w:p>
+      <w:pPr>
+        <w:pStyle w:val="Heading2"/>
+      </w:pPr>
+      <w:r>
+        <w:t>Assets</w:t>
+      </w:r>
+      <w:r>
+        <w:br/>
+      </w:r>
+      <w:r>
+        <w:drawing>
+          <wp:inline distT="0" distB="0" distL="0" distR="0" wp14:anchorId="5A847B49" wp14:editId="44B17C0E">
+            <wp:extent cx="5731510" cy="2765425"/>
+            <wp:effectExtent l="0" t="0" r="2540" b="0"/>
+            <wp:docPr id="2" name="Picture 2"/>
+            <wp:cNvGraphicFramePr>
+              <a:graphicFrameLocks xmlns:a="http://schemas.openxmlformats.org/drawingml/2006/main" noChangeAspect="1"/>
+            </wp:cNvGraphicFramePr>
+            <a:graphic xmlns:a="http://schemas.openxmlformats.org/drawingml/2006/main">
+              <a:graphicData uri="http://schemas.openxmlformats.org/drawingml/2006/picture">
+                <pic:pic xmlns:pic="http://schemas.openxmlformats.org/drawingml/2006/picture">
+                  <pic:nvPicPr>
+                    <pic:cNvPr id="1" name=""/>
+                    <pic:cNvPicPr/>
+                  </pic:nvPicPr>
+                  <pic:blipFill>
+                    <a:blip r:embed="rId6"/>
+                    <a:stretch>
+                      <a:fillRect/>
+                    </a:stretch>
+                  </pic:blipFill>
+                  <pic:spPr>
+                    <a:xfrm>
+                      <a:off x="0" y="0"/>
+                      <a:ext cx="5731510" cy="2765425"/>
+                    </a:xfrm>
+                    <a:prstGeom prst="rect">
+                      <a:avLst/>
+                    </a:prstGeom>
+                  </pic:spPr>
+                </pic:pic>
+              </a:graphicData>
+            </a:graphic>
+          </wp:inline>
+        </w:drawing>
+      </w:r>
+      <w:r>
+        <w:br/>
+      </w:r>
+      <w:r>
+        <w:br/>
+        <w:t>Lighting And Rendering</w:t>
+      </w:r>
+      <w:r>
+        <w:br/>
+      </w:r>
+      <w:r>
+        <w:drawing>
+          <wp:inline distT="0" distB="0" distL="0" distR="0" wp14:anchorId="48FFDCD9" wp14:editId="43647637">
+            <wp:extent cx="5731510" cy="3074035"/>
+            <wp:effectExtent l="0" t="0" r="2540" b="0"/>
+            <wp:docPr id="17" name="Picture 17"/>
+            <wp:cNvGraphicFramePr>
+              <a:graphicFrameLocks xmlns:a="http://schemas.openxmlformats.org/drawingml/2006/main" noChangeAspect="1"/>
+            </wp:cNvGraphicFramePr>
+            <a:graphic xmlns:a="http://schemas.openxmlformats.org/drawingml/2006/main">
+              <a:graphicData uri="http://schemas.openxmlformats.org/drawingml/2006/picture">
+                <pic:pic xmlns:pic="http://schemas.openxmlformats.org/drawingml/2006/picture">
+                  <pic:nvPicPr>
+                    <pic:cNvPr id="1" name=""/>
+                    <pic:cNvPicPr/>
+                  </pic:nvPicPr>
+                  <pic:blipFill>
+                    <a:blip r:embed="rId7"/>
+                    <a:stretch>
+                      <a:fillRect/>
+                    </a:stretch>
+                  </pic:blipFill>
+                  <pic:spPr>
+                    <a:xfrm>
+                      <a:off x="0" y="0"/>
+                      <a:ext cx="5731510" cy="3074035"/>
+                    </a:xfrm>
+                    <a:prstGeom prst="rect">
+                      <a:avLst/>
+                    </a:prstGeom>
+                  </pic:spPr>
+                </pic:pic>
+              </a:graphicData>
+            </a:graphic>
+          </wp:inline>
+        </w:drawing>
+      </w:r>
+    </w:p>
+    <w:p>
+      <w:pPr>
+        <w:pStyle w:val="Heading1"/>
+      </w:pPr>
     </w:p>
     <w:p>
       <w:pPr>
@@ -48,130 +151,16 @@
           </w:tcPr>
           <w:p>
             <w:r>
+              <w:rPr>
+                <w:noProof/>
+                <w:lang w:eastAsia="en-IE"/>
+              </w:rPr>
+              <w:lastRenderedPageBreak/>
               <w:drawing>
                 <wp:inline distT="0" distB="0" distL="0" distR="0" wp14:anchorId="0614FE42" wp14:editId="653181F1">
                   <wp:extent cx="2428875" cy="906414"/>
                   <wp:effectExtent l="0" t="0" r="0" b="8255"/>
                   <wp:docPr id="1" name="Picture 1"/>
-                  <wp:cNvGraphicFramePr>
-                    <a:graphicFrameLocks xmlns:a="http://schemas.openxmlformats.org/drawingml/2006/main" noChangeAspect="1"/>
-                  </wp:cNvGraphicFramePr>
-                  <a:graphic xmlns:a="http://schemas.openxmlformats.org/drawingml/2006/main">
-                    <a:graphicData uri="http://schemas.openxmlformats.org/drawingml/2006/picture">
-                      <pic:pic xmlns:pic="http://schemas.openxmlformats.org/drawingml/2006/picture">
-                        <pic:nvPicPr>
-                          <pic:cNvPr id="1" name=""/>
-                          <pic:cNvPicPr/>
-                        </pic:nvPicPr>
-                        <pic:blipFill>
-                          <a:blip r:embed="rId6"/>
-                          <a:stretch>
-                            <a:fillRect/>
-                          </a:stretch>
-                        </pic:blipFill>
-                        <pic:spPr>
-                          <a:xfrm>
-                            <a:off x="0" y="0"/>
-                            <a:ext cx="2460939" cy="918380"/>
-                          </a:xfrm>
-                          <a:prstGeom prst="rect">
-                            <a:avLst/>
-                          </a:prstGeom>
-                        </pic:spPr>
-                      </pic:pic>
-                    </a:graphicData>
-                  </a:graphic>
-                </wp:inline>
-              </w:drawing>
-            </w:r>
-          </w:p>
-        </w:tc>
-        <w:tc>
-          <w:tcPr>
-            <w:tcW w:w="4952" w:type="dxa"/>
-          </w:tcPr>
-          <w:p>
-            <w:r>
-              <w:t xml:space="preserve">Pretty </w:t>
-            </w:r>
-            <w:r>
-              <w:t>self-Explanatory</w:t>
-            </w:r>
-          </w:p>
-        </w:tc>
-      </w:tr>
-      <w:tr>
-        <w:tc>
-          <w:tcPr>
-            <w:tcW w:w="4064" w:type="dxa"/>
-          </w:tcPr>
-          <w:p>
-            <w:r>
-              <w:drawing>
-                <wp:inline distT="0" distB="0" distL="0" distR="0" wp14:anchorId="33DF31EC" wp14:editId="52743376">
-                  <wp:extent cx="2428875" cy="1053819"/>
-                  <wp:effectExtent l="0" t="0" r="0" b="0"/>
-                  <wp:docPr id="3" name="Picture 3"/>
-                  <wp:cNvGraphicFramePr>
-                    <a:graphicFrameLocks xmlns:a="http://schemas.openxmlformats.org/drawingml/2006/main" noChangeAspect="1"/>
-                  </wp:cNvGraphicFramePr>
-                  <a:graphic xmlns:a="http://schemas.openxmlformats.org/drawingml/2006/main">
-                    <a:graphicData uri="http://schemas.openxmlformats.org/drawingml/2006/picture">
-                      <pic:pic xmlns:pic="http://schemas.openxmlformats.org/drawingml/2006/picture">
-                        <pic:nvPicPr>
-                          <pic:cNvPr id="1" name=""/>
-                          <pic:cNvPicPr/>
-                        </pic:nvPicPr>
-                        <pic:blipFill>
-                          <a:blip r:embed="rId7"/>
-                          <a:stretch>
-                            <a:fillRect/>
-                          </a:stretch>
-                        </pic:blipFill>
-                        <pic:spPr>
-                          <a:xfrm>
-                            <a:off x="0" y="0"/>
-                            <a:ext cx="2447666" cy="1061972"/>
-                          </a:xfrm>
-                          <a:prstGeom prst="rect">
-                            <a:avLst/>
-                          </a:prstGeom>
-                        </pic:spPr>
-                      </pic:pic>
-                    </a:graphicData>
-                  </a:graphic>
-                </wp:inline>
-              </w:drawing>
-            </w:r>
-          </w:p>
-        </w:tc>
-        <w:tc>
-          <w:tcPr>
-            <w:tcW w:w="4952" w:type="dxa"/>
-          </w:tcPr>
-          <w:p>
-            <w:r>
-              <w:t>Amount of Artist in the That Department.</w:t>
-            </w:r>
-            <w:r>
-              <w:br/>
-              <w:t>Lead, artists and Junior Artists.</w:t>
-            </w:r>
-          </w:p>
-        </w:tc>
-      </w:tr>
-      <w:tr>
-        <w:tc>
-          <w:tcPr>
-            <w:tcW w:w="4064" w:type="dxa"/>
-          </w:tcPr>
-          <w:p>
-            <w:r>
-              <w:drawing>
-                <wp:inline distT="0" distB="0" distL="0" distR="0" wp14:anchorId="6EF31C3C" wp14:editId="15717030">
-                  <wp:extent cx="2438400" cy="1217218"/>
-                  <wp:effectExtent l="0" t="0" r="0" b="2540"/>
-                  <wp:docPr id="4" name="Picture 4"/>
                   <wp:cNvGraphicFramePr>
                     <a:graphicFrameLocks xmlns:a="http://schemas.openxmlformats.org/drawingml/2006/main" noChangeAspect="1"/>
                   </wp:cNvGraphicFramePr>
@@ -191,7 +180,7 @@
                         <pic:spPr>
                           <a:xfrm>
                             <a:off x="0" y="0"/>
-                            <a:ext cx="2507716" cy="1251820"/>
+                            <a:ext cx="2460939" cy="918380"/>
                           </a:xfrm>
                           <a:prstGeom prst="rect">
                             <a:avLst/>
@@ -211,73 +200,10 @@
           </w:tcPr>
           <w:p>
             <w:r>
-              <w:t>Certain Positions in the team, require the person to utilize a % of his time leading the team, giving notes, etc.</w:t>
-            </w:r>
-            <w:r>
-              <w:br/>
-            </w:r>
-          </w:p>
-          <w:p>
-            <w:pPr>
-              <w:pStyle w:val="ListParagraph"/>
-              <w:numPr>
-                <w:ilvl w:val="0"/>
-                <w:numId w:val="5"/>
-              </w:numPr>
-            </w:pPr>
-            <w:r>
-              <w:t>L</w:t>
-            </w:r>
-            <w:r>
-              <w:t>eads are account to be actual</w:t>
-            </w:r>
-            <w:r>
-              <w:t>ly working for 75% of the time.</w:t>
-            </w:r>
-          </w:p>
-          <w:p>
-            <w:pPr>
-              <w:pStyle w:val="ListParagraph"/>
-              <w:numPr>
-                <w:ilvl w:val="0"/>
-                <w:numId w:val="5"/>
-              </w:numPr>
-            </w:pPr>
-            <w:r>
-              <w:t>Artist, at 100%</w:t>
-            </w:r>
-          </w:p>
-          <w:p>
-            <w:pPr>
-              <w:pStyle w:val="ListParagraph"/>
-              <w:numPr>
-                <w:ilvl w:val="0"/>
-                <w:numId w:val="5"/>
-              </w:numPr>
-            </w:pPr>
-            <w:r>
-              <w:t>juniors at 75% assuming they are juniors and not as experienced as leads or artists.</w:t>
-            </w:r>
-          </w:p>
-          <w:p>
-            <w:pPr>
-              <w:pStyle w:val="ListParagraph"/>
-              <w:numPr>
-                <w:ilvl w:val="0"/>
-                <w:numId w:val="5"/>
-              </w:numPr>
-            </w:pPr>
-            <w:r>
-              <w:t>Busy Idle/Ratio refers to the Queueing theory</w:t>
-            </w:r>
-            <w:r>
-              <w:t xml:space="preserve"> (the Phoenix Project)</w:t>
-            </w:r>
-            <w:r>
-              <w:t>, the busier the resource is the longer the waiting of tasks on his/her queue. Between 85% and 90% is allegedly the best ratio, I left it at 90</w:t>
-            </w:r>
-            <w:r>
-              <w:t>%.</w:t>
+              <w:t xml:space="preserve">Pretty </w:t>
+            </w:r>
+            <w:r>
+              <w:t>self-Explanatory</w:t>
             </w:r>
           </w:p>
         </w:tc>
@@ -289,11 +215,15 @@
           </w:tcPr>
           <w:p>
             <w:r>
+              <w:rPr>
+                <w:noProof/>
+                <w:lang w:eastAsia="en-IE"/>
+              </w:rPr>
               <w:drawing>
-                <wp:inline distT="0" distB="0" distL="0" distR="0" wp14:anchorId="576523BF" wp14:editId="20E137C9">
-                  <wp:extent cx="2443623" cy="1418493"/>
+                <wp:inline distT="0" distB="0" distL="0" distR="0" wp14:anchorId="33DF31EC" wp14:editId="52743376">
+                  <wp:extent cx="2428875" cy="1053819"/>
                   <wp:effectExtent l="0" t="0" r="0" b="0"/>
-                  <wp:docPr id="5" name="Picture 5"/>
+                  <wp:docPr id="3" name="Picture 3"/>
                   <wp:cNvGraphicFramePr>
                     <a:graphicFrameLocks xmlns:a="http://schemas.openxmlformats.org/drawingml/2006/main" noChangeAspect="1"/>
                   </wp:cNvGraphicFramePr>
@@ -313,6 +243,196 @@
                         <pic:spPr>
                           <a:xfrm>
                             <a:off x="0" y="0"/>
+                            <a:ext cx="2447666" cy="1061972"/>
+                          </a:xfrm>
+                          <a:prstGeom prst="rect">
+                            <a:avLst/>
+                          </a:prstGeom>
+                        </pic:spPr>
+                      </pic:pic>
+                    </a:graphicData>
+                  </a:graphic>
+                </wp:inline>
+              </w:drawing>
+            </w:r>
+          </w:p>
+        </w:tc>
+        <w:tc>
+          <w:tcPr>
+            <w:tcW w:w="4952" w:type="dxa"/>
+          </w:tcPr>
+          <w:p>
+            <w:r>
+              <w:t>Amount of Artist in the That Department.</w:t>
+            </w:r>
+            <w:r>
+              <w:br/>
+              <w:t>Lead, artists and Junior Artists.</w:t>
+            </w:r>
+          </w:p>
+        </w:tc>
+      </w:tr>
+      <w:tr>
+        <w:tc>
+          <w:tcPr>
+            <w:tcW w:w="4064" w:type="dxa"/>
+          </w:tcPr>
+          <w:p>
+            <w:r>
+              <w:rPr>
+                <w:noProof/>
+                <w:lang w:eastAsia="en-IE"/>
+              </w:rPr>
+              <w:drawing>
+                <wp:inline distT="0" distB="0" distL="0" distR="0" wp14:anchorId="6EF31C3C" wp14:editId="15717030">
+                  <wp:extent cx="2438400" cy="1217218"/>
+                  <wp:effectExtent l="0" t="0" r="0" b="2540"/>
+                  <wp:docPr id="4" name="Picture 4"/>
+                  <wp:cNvGraphicFramePr>
+                    <a:graphicFrameLocks xmlns:a="http://schemas.openxmlformats.org/drawingml/2006/main" noChangeAspect="1"/>
+                  </wp:cNvGraphicFramePr>
+                  <a:graphic xmlns:a="http://schemas.openxmlformats.org/drawingml/2006/main">
+                    <a:graphicData uri="http://schemas.openxmlformats.org/drawingml/2006/picture">
+                      <pic:pic xmlns:pic="http://schemas.openxmlformats.org/drawingml/2006/picture">
+                        <pic:nvPicPr>
+                          <pic:cNvPr id="1" name=""/>
+                          <pic:cNvPicPr/>
+                        </pic:nvPicPr>
+                        <pic:blipFill>
+                          <a:blip r:embed="rId10"/>
+                          <a:stretch>
+                            <a:fillRect/>
+                          </a:stretch>
+                        </pic:blipFill>
+                        <pic:spPr>
+                          <a:xfrm>
+                            <a:off x="0" y="0"/>
+                            <a:ext cx="2507716" cy="1251820"/>
+                          </a:xfrm>
+                          <a:prstGeom prst="rect">
+                            <a:avLst/>
+                          </a:prstGeom>
+                        </pic:spPr>
+                      </pic:pic>
+                    </a:graphicData>
+                  </a:graphic>
+                </wp:inline>
+              </w:drawing>
+            </w:r>
+          </w:p>
+        </w:tc>
+        <w:tc>
+          <w:tcPr>
+            <w:tcW w:w="4952" w:type="dxa"/>
+          </w:tcPr>
+          <w:p>
+            <w:r>
+              <w:t>Certain Positions in the team, require the person to utilize a % of his time leading the team, giving notes, etc.</w:t>
+            </w:r>
+            <w:r>
+              <w:br/>
+            </w:r>
+          </w:p>
+          <w:p>
+            <w:pPr>
+              <w:pStyle w:val="ListParagraph"/>
+              <w:numPr>
+                <w:ilvl w:val="0"/>
+                <w:numId w:val="5"/>
+              </w:numPr>
+            </w:pPr>
+            <w:r>
+              <w:t>L</w:t>
+            </w:r>
+            <w:r>
+              <w:t>eads are account to be actual</w:t>
+            </w:r>
+            <w:r>
+              <w:t>ly working for 75% of the time.</w:t>
+            </w:r>
+          </w:p>
+          <w:p>
+            <w:pPr>
+              <w:pStyle w:val="ListParagraph"/>
+              <w:numPr>
+                <w:ilvl w:val="0"/>
+                <w:numId w:val="5"/>
+              </w:numPr>
+            </w:pPr>
+            <w:r>
+              <w:t>Artist, at 100%</w:t>
+            </w:r>
+          </w:p>
+          <w:p>
+            <w:pPr>
+              <w:pStyle w:val="ListParagraph"/>
+              <w:numPr>
+                <w:ilvl w:val="0"/>
+                <w:numId w:val="5"/>
+              </w:numPr>
+            </w:pPr>
+            <w:r>
+              <w:t>juniors at 75% assuming they are juniors and not as experienced as leads or artists.</w:t>
+            </w:r>
+          </w:p>
+          <w:p>
+            <w:pPr>
+              <w:pStyle w:val="ListParagraph"/>
+              <w:numPr>
+                <w:ilvl w:val="0"/>
+                <w:numId w:val="5"/>
+              </w:numPr>
+            </w:pPr>
+            <w:r>
+              <w:t>Busy Idle/Ratio refers to the Queueing theory</w:t>
+            </w:r>
+            <w:r>
+              <w:t xml:space="preserve"> (the Phoenix Project)</w:t>
+            </w:r>
+            <w:r>
+              <w:t>, the busier the resource is the longer the waiting of tasks on his/her queue. Between 85% and 90% is allegedly the best ratio, I left it at 90</w:t>
+            </w:r>
+            <w:r>
+              <w:t>%.</w:t>
+            </w:r>
+          </w:p>
+        </w:tc>
+      </w:tr>
+      <w:tr>
+        <w:tc>
+          <w:tcPr>
+            <w:tcW w:w="4064" w:type="dxa"/>
+          </w:tcPr>
+          <w:p>
+            <w:r>
+              <w:rPr>
+                <w:noProof/>
+                <w:lang w:eastAsia="en-IE"/>
+              </w:rPr>
+              <w:drawing>
+                <wp:inline distT="0" distB="0" distL="0" distR="0" wp14:anchorId="576523BF" wp14:editId="20E137C9">
+                  <wp:extent cx="2443623" cy="1418493"/>
+                  <wp:effectExtent l="0" t="0" r="0" b="0"/>
+                  <wp:docPr id="5" name="Picture 5"/>
+                  <wp:cNvGraphicFramePr>
+                    <a:graphicFrameLocks xmlns:a="http://schemas.openxmlformats.org/drawingml/2006/main" noChangeAspect="1"/>
+                  </wp:cNvGraphicFramePr>
+                  <a:graphic xmlns:a="http://schemas.openxmlformats.org/drawingml/2006/main">
+                    <a:graphicData uri="http://schemas.openxmlformats.org/drawingml/2006/picture">
+                      <pic:pic xmlns:pic="http://schemas.openxmlformats.org/drawingml/2006/picture">
+                        <pic:nvPicPr>
+                          <pic:cNvPr id="1" name=""/>
+                          <pic:cNvPicPr/>
+                        </pic:nvPicPr>
+                        <pic:blipFill>
+                          <a:blip r:embed="rId11"/>
+                          <a:stretch>
+                            <a:fillRect/>
+                          </a:stretch>
+                        </pic:blipFill>
+                        <pic:spPr>
+                          <a:xfrm>
+                            <a:off x="0" y="0"/>
                             <a:ext cx="2478700" cy="1438855"/>
                           </a:xfrm>
                           <a:prstGeom prst="rect">
@@ -406,10 +526,7 @@
       </w:pPr>
       <w:r>
         <w:lastRenderedPageBreak/>
-        <w:t xml:space="preserve">ASSETS </w:t>
-      </w:r>
-      <w:r>
-        <w:t>OPTIONS</w:t>
+        <w:t>ASSETS OPTIONS</w:t>
       </w:r>
     </w:p>
     <w:tbl>
@@ -437,242 +554,15 @@
           </w:tcPr>
           <w:p>
             <w:r>
+              <w:rPr>
+                <w:noProof/>
+                <w:lang w:eastAsia="en-IE"/>
+              </w:rPr>
               <w:drawing>
                 <wp:inline distT="0" distB="0" distL="0" distR="0" wp14:anchorId="164C6EB2" wp14:editId="0DFCCF28">
                   <wp:extent cx="2493932" cy="1782445"/>
                   <wp:effectExtent l="0" t="0" r="1905" b="8255"/>
                   <wp:docPr id="6" name="Picture 6"/>
-                  <wp:cNvGraphicFramePr>
-                    <a:graphicFrameLocks xmlns:a="http://schemas.openxmlformats.org/drawingml/2006/main" noChangeAspect="1"/>
-                  </wp:cNvGraphicFramePr>
-                  <a:graphic xmlns:a="http://schemas.openxmlformats.org/drawingml/2006/main">
-                    <a:graphicData uri="http://schemas.openxmlformats.org/drawingml/2006/picture">
-                      <pic:pic xmlns:pic="http://schemas.openxmlformats.org/drawingml/2006/picture">
-                        <pic:nvPicPr>
-                          <pic:cNvPr id="1" name=""/>
-                          <pic:cNvPicPr/>
-                        </pic:nvPicPr>
-                        <pic:blipFill>
-                          <a:blip r:embed="rId10"/>
-                          <a:stretch>
-                            <a:fillRect/>
-                          </a:stretch>
-                        </pic:blipFill>
-                        <pic:spPr>
-                          <a:xfrm>
-                            <a:off x="0" y="0"/>
-                            <a:ext cx="2535797" cy="1812366"/>
-                          </a:xfrm>
-                          <a:prstGeom prst="rect">
-                            <a:avLst/>
-                          </a:prstGeom>
-                        </pic:spPr>
-                      </pic:pic>
-                    </a:graphicData>
-                  </a:graphic>
-                </wp:inline>
-              </w:drawing>
-            </w:r>
-          </w:p>
-        </w:tc>
-        <w:tc>
-          <w:tcPr>
-            <w:tcW w:w="4870" w:type="dxa"/>
-          </w:tcPr>
-          <w:p>
-            <w:r>
-              <w:t>Each Asset type will have this settings:</w:t>
-            </w:r>
-          </w:p>
-          <w:p>
-            <w:pPr>
-              <w:pStyle w:val="ListParagraph"/>
-              <w:numPr>
-                <w:ilvl w:val="0"/>
-                <w:numId w:val="6"/>
-              </w:numPr>
-            </w:pPr>
-            <w:r>
-              <w:t>Count: amount of that asset type</w:t>
-            </w:r>
-          </w:p>
-          <w:p>
-            <w:pPr>
-              <w:pStyle w:val="ListParagraph"/>
-              <w:numPr>
-                <w:ilvl w:val="0"/>
-                <w:numId w:val="6"/>
-              </w:numPr>
-            </w:pPr>
-            <w:r>
-              <w:t xml:space="preserve">The asset will be divided into 3 categories: difficult, medium, easy according to its weight in the script, screen time, and size (for </w:t>
-            </w:r>
-            <w:proofErr w:type="spellStart"/>
-            <w:r>
-              <w:t>ie</w:t>
-            </w:r>
-            <w:proofErr w:type="spellEnd"/>
-            <w:r>
-              <w:t xml:space="preserve">, a giant character will need more detail on the feet etc. A cityscape set will need less </w:t>
-            </w:r>
-            <w:proofErr w:type="spellStart"/>
-            <w:r>
-              <w:t>closeup</w:t>
-            </w:r>
-            <w:proofErr w:type="spellEnd"/>
-            <w:r>
-              <w:t xml:space="preserve"> details, but </w:t>
-            </w:r>
-            <w:proofErr w:type="spellStart"/>
-            <w:r>
-              <w:t>wil</w:t>
-            </w:r>
-            <w:proofErr w:type="spellEnd"/>
-            <w:r>
-              <w:t xml:space="preserve"> have a lot of work required in buildings)</w:t>
-            </w:r>
-          </w:p>
-          <w:p>
-            <w:pPr>
-              <w:pStyle w:val="ListParagraph"/>
-              <w:numPr>
-                <w:ilvl w:val="0"/>
-                <w:numId w:val="6"/>
-              </w:numPr>
-            </w:pPr>
-            <w:r>
-              <w:t>Each difficulty type asset will have its own estimated days according to:</w:t>
-            </w:r>
-          </w:p>
-          <w:p>
-            <w:pPr>
-              <w:pStyle w:val="ListParagraph"/>
-              <w:numPr>
-                <w:ilvl w:val="1"/>
-                <w:numId w:val="6"/>
-              </w:numPr>
-            </w:pPr>
-            <w:r>
-              <w:t>Best: the time it would need to do that tasks if everything goes perfect</w:t>
-            </w:r>
-          </w:p>
-          <w:p>
-            <w:pPr>
-              <w:pStyle w:val="ListParagraph"/>
-              <w:numPr>
-                <w:ilvl w:val="1"/>
-                <w:numId w:val="6"/>
-              </w:numPr>
-            </w:pPr>
-            <w:proofErr w:type="spellStart"/>
-            <w:r>
-              <w:t>mostLikely</w:t>
-            </w:r>
-            <w:proofErr w:type="spellEnd"/>
-            <w:r>
-              <w:t>: from experience, how much it takes realistically</w:t>
-            </w:r>
-          </w:p>
-          <w:p>
-            <w:pPr>
-              <w:pStyle w:val="ListParagraph"/>
-              <w:numPr>
-                <w:ilvl w:val="1"/>
-                <w:numId w:val="6"/>
-              </w:numPr>
-            </w:pPr>
-            <w:r>
-              <w:t xml:space="preserve">Worst: </w:t>
-            </w:r>
-            <w:r>
-              <w:t xml:space="preserve">the time it would need to do that tasks if everything </w:t>
-            </w:r>
-            <w:r>
-              <w:t>terribly wrong</w:t>
-            </w:r>
-          </w:p>
-        </w:tc>
-      </w:tr>
-      <w:tr>
-        <w:tc>
-          <w:tcPr>
-            <w:tcW w:w="4146" w:type="dxa"/>
-          </w:tcPr>
-          <w:p>
-            <w:r>
-              <w:drawing>
-                <wp:inline distT="0" distB="0" distL="0" distR="0" wp14:anchorId="7A7B7A3C" wp14:editId="2F0A8002">
-                  <wp:extent cx="2460054" cy="483235"/>
-                  <wp:effectExtent l="0" t="0" r="0" b="0"/>
-                  <wp:docPr id="7" name="Picture 7"/>
-                  <wp:cNvGraphicFramePr>
-                    <a:graphicFrameLocks xmlns:a="http://schemas.openxmlformats.org/drawingml/2006/main" noChangeAspect="1"/>
-                  </wp:cNvGraphicFramePr>
-                  <a:graphic xmlns:a="http://schemas.openxmlformats.org/drawingml/2006/main">
-                    <a:graphicData uri="http://schemas.openxmlformats.org/drawingml/2006/picture">
-                      <pic:pic xmlns:pic="http://schemas.openxmlformats.org/drawingml/2006/picture">
-                        <pic:nvPicPr>
-                          <pic:cNvPr id="1" name=""/>
-                          <pic:cNvPicPr/>
-                        </pic:nvPicPr>
-                        <pic:blipFill>
-                          <a:blip r:embed="rId11"/>
-                          <a:stretch>
-                            <a:fillRect/>
-                          </a:stretch>
-                        </pic:blipFill>
-                        <pic:spPr>
-                          <a:xfrm>
-                            <a:off x="0" y="0"/>
-                            <a:ext cx="2503684" cy="491805"/>
-                          </a:xfrm>
-                          <a:prstGeom prst="rect">
-                            <a:avLst/>
-                          </a:prstGeom>
-                        </pic:spPr>
-                      </pic:pic>
-                    </a:graphicData>
-                  </a:graphic>
-                </wp:inline>
-              </w:drawing>
-            </w:r>
-          </w:p>
-        </w:tc>
-        <w:tc>
-          <w:tcPr>
-            <w:tcW w:w="4870" w:type="dxa"/>
-          </w:tcPr>
-          <w:p>
-            <w:r>
-              <w:t xml:space="preserve">This graph shows the Man days required for each type of asset and difficulty (difficulty is stacked on the same bar with a similar same </w:t>
-            </w:r>
-            <w:proofErr w:type="spellStart"/>
-            <w:r>
-              <w:t>color</w:t>
-            </w:r>
-            <w:proofErr w:type="spellEnd"/>
-            <w:r>
-              <w:t>)</w:t>
-            </w:r>
-            <w:r>
-              <w:br/>
-              <w:t>Man days means the amount of days that would take if only 1 man was doing the job</w:t>
-            </w:r>
-          </w:p>
-        </w:tc>
-      </w:tr>
-      <w:tr>
-        <w:tc>
-          <w:tcPr>
-            <w:tcW w:w="4146" w:type="dxa"/>
-          </w:tcPr>
-          <w:p>
-            <w:r>
-              <w:drawing>
-                <wp:inline distT="0" distB="0" distL="0" distR="0" wp14:anchorId="677DD5F3" wp14:editId="6185CBC7">
-                  <wp:extent cx="2459990" cy="480770"/>
-                  <wp:effectExtent l="0" t="0" r="0" b="0"/>
-                  <wp:docPr id="8" name="Picture 8"/>
                   <wp:cNvGraphicFramePr>
                     <a:graphicFrameLocks xmlns:a="http://schemas.openxmlformats.org/drawingml/2006/main" noChangeAspect="1"/>
                   </wp:cNvGraphicFramePr>
@@ -692,6 +582,239 @@
                         <pic:spPr>
                           <a:xfrm>
                             <a:off x="0" y="0"/>
+                            <a:ext cx="2535797" cy="1812366"/>
+                          </a:xfrm>
+                          <a:prstGeom prst="rect">
+                            <a:avLst/>
+                          </a:prstGeom>
+                        </pic:spPr>
+                      </pic:pic>
+                    </a:graphicData>
+                  </a:graphic>
+                </wp:inline>
+              </w:drawing>
+            </w:r>
+          </w:p>
+        </w:tc>
+        <w:tc>
+          <w:tcPr>
+            <w:tcW w:w="4870" w:type="dxa"/>
+          </w:tcPr>
+          <w:p>
+            <w:r>
+              <w:t>Each Asset type will have this settings:</w:t>
+            </w:r>
+          </w:p>
+          <w:p>
+            <w:pPr>
+              <w:pStyle w:val="ListParagraph"/>
+              <w:numPr>
+                <w:ilvl w:val="0"/>
+                <w:numId w:val="6"/>
+              </w:numPr>
+            </w:pPr>
+            <w:r>
+              <w:t>Count: amount of that asset type</w:t>
+            </w:r>
+          </w:p>
+          <w:p>
+            <w:pPr>
+              <w:pStyle w:val="ListParagraph"/>
+              <w:numPr>
+                <w:ilvl w:val="0"/>
+                <w:numId w:val="6"/>
+              </w:numPr>
+            </w:pPr>
+            <w:r>
+              <w:t xml:space="preserve">The asset will be divided into 3 categories: difficult, medium, easy according to its weight in the script, screen time, and size (for </w:t>
+            </w:r>
+            <w:proofErr w:type="spellStart"/>
+            <w:r>
+              <w:t>ie</w:t>
+            </w:r>
+            <w:proofErr w:type="spellEnd"/>
+            <w:r>
+              <w:t xml:space="preserve">, a giant character will need more detail on the feet etc. A cityscape set will need less </w:t>
+            </w:r>
+            <w:proofErr w:type="spellStart"/>
+            <w:r>
+              <w:t>closeup</w:t>
+            </w:r>
+            <w:proofErr w:type="spellEnd"/>
+            <w:r>
+              <w:t xml:space="preserve"> details, but </w:t>
+            </w:r>
+            <w:proofErr w:type="spellStart"/>
+            <w:r>
+              <w:t>wil</w:t>
+            </w:r>
+            <w:proofErr w:type="spellEnd"/>
+            <w:r>
+              <w:t xml:space="preserve"> have a lot of work required in buildings)</w:t>
+            </w:r>
+          </w:p>
+          <w:p>
+            <w:pPr>
+              <w:pStyle w:val="ListParagraph"/>
+              <w:numPr>
+                <w:ilvl w:val="0"/>
+                <w:numId w:val="6"/>
+              </w:numPr>
+            </w:pPr>
+            <w:r>
+              <w:t>Each difficulty type asset will have its own estimated days according to:</w:t>
+            </w:r>
+          </w:p>
+          <w:p>
+            <w:pPr>
+              <w:pStyle w:val="ListParagraph"/>
+              <w:numPr>
+                <w:ilvl w:val="1"/>
+                <w:numId w:val="6"/>
+              </w:numPr>
+            </w:pPr>
+            <w:r>
+              <w:t>Best: the time it would need to do that tasks if everything goes perfect</w:t>
+            </w:r>
+          </w:p>
+          <w:p>
+            <w:pPr>
+              <w:pStyle w:val="ListParagraph"/>
+              <w:numPr>
+                <w:ilvl w:val="1"/>
+                <w:numId w:val="6"/>
+              </w:numPr>
+            </w:pPr>
+            <w:proofErr w:type="spellStart"/>
+            <w:r>
+              <w:t>mostLikely</w:t>
+            </w:r>
+            <w:proofErr w:type="spellEnd"/>
+            <w:r>
+              <w:t>: from experience, how much it takes realistically</w:t>
+            </w:r>
+          </w:p>
+          <w:p>
+            <w:pPr>
+              <w:pStyle w:val="ListParagraph"/>
+              <w:numPr>
+                <w:ilvl w:val="1"/>
+                <w:numId w:val="6"/>
+              </w:numPr>
+            </w:pPr>
+            <w:r>
+              <w:t>Worst: the time it would need to do that tasks if everything terribly wrong</w:t>
+            </w:r>
+          </w:p>
+        </w:tc>
+      </w:tr>
+      <w:tr>
+        <w:tc>
+          <w:tcPr>
+            <w:tcW w:w="4146" w:type="dxa"/>
+          </w:tcPr>
+          <w:p>
+            <w:r>
+              <w:rPr>
+                <w:noProof/>
+                <w:lang w:eastAsia="en-IE"/>
+              </w:rPr>
+              <w:drawing>
+                <wp:inline distT="0" distB="0" distL="0" distR="0" wp14:anchorId="7A7B7A3C" wp14:editId="2F0A8002">
+                  <wp:extent cx="2460054" cy="483235"/>
+                  <wp:effectExtent l="0" t="0" r="0" b="0"/>
+                  <wp:docPr id="7" name="Picture 7"/>
+                  <wp:cNvGraphicFramePr>
+                    <a:graphicFrameLocks xmlns:a="http://schemas.openxmlformats.org/drawingml/2006/main" noChangeAspect="1"/>
+                  </wp:cNvGraphicFramePr>
+                  <a:graphic xmlns:a="http://schemas.openxmlformats.org/drawingml/2006/main">
+                    <a:graphicData uri="http://schemas.openxmlformats.org/drawingml/2006/picture">
+                      <pic:pic xmlns:pic="http://schemas.openxmlformats.org/drawingml/2006/picture">
+                        <pic:nvPicPr>
+                          <pic:cNvPr id="1" name=""/>
+                          <pic:cNvPicPr/>
+                        </pic:nvPicPr>
+                        <pic:blipFill>
+                          <a:blip r:embed="rId13"/>
+                          <a:stretch>
+                            <a:fillRect/>
+                          </a:stretch>
+                        </pic:blipFill>
+                        <pic:spPr>
+                          <a:xfrm>
+                            <a:off x="0" y="0"/>
+                            <a:ext cx="2503684" cy="491805"/>
+                          </a:xfrm>
+                          <a:prstGeom prst="rect">
+                            <a:avLst/>
+                          </a:prstGeom>
+                        </pic:spPr>
+                      </pic:pic>
+                    </a:graphicData>
+                  </a:graphic>
+                </wp:inline>
+              </w:drawing>
+            </w:r>
+          </w:p>
+        </w:tc>
+        <w:tc>
+          <w:tcPr>
+            <w:tcW w:w="4870" w:type="dxa"/>
+          </w:tcPr>
+          <w:p>
+            <w:r>
+              <w:t xml:space="preserve">This graph shows the Man days required for each type of asset and difficulty (difficulty is stacked on the same bar with a similar same </w:t>
+            </w:r>
+            <w:proofErr w:type="spellStart"/>
+            <w:r>
+              <w:t>color</w:t>
+            </w:r>
+            <w:proofErr w:type="spellEnd"/>
+            <w:r>
+              <w:t>)</w:t>
+            </w:r>
+            <w:r>
+              <w:br/>
+              <w:t>Man days means the amount of days that would take if only 1 man was doing the job</w:t>
+            </w:r>
+          </w:p>
+        </w:tc>
+      </w:tr>
+      <w:tr>
+        <w:tc>
+          <w:tcPr>
+            <w:tcW w:w="4146" w:type="dxa"/>
+          </w:tcPr>
+          <w:p>
+            <w:r>
+              <w:rPr>
+                <w:noProof/>
+                <w:lang w:eastAsia="en-IE"/>
+              </w:rPr>
+              <w:drawing>
+                <wp:inline distT="0" distB="0" distL="0" distR="0" wp14:anchorId="677DD5F3" wp14:editId="6185CBC7">
+                  <wp:extent cx="2459990" cy="480770"/>
+                  <wp:effectExtent l="0" t="0" r="0" b="0"/>
+                  <wp:docPr id="8" name="Picture 8"/>
+                  <wp:cNvGraphicFramePr>
+                    <a:graphicFrameLocks xmlns:a="http://schemas.openxmlformats.org/drawingml/2006/main" noChangeAspect="1"/>
+                  </wp:cNvGraphicFramePr>
+                  <a:graphic xmlns:a="http://schemas.openxmlformats.org/drawingml/2006/main">
+                    <a:graphicData uri="http://schemas.openxmlformats.org/drawingml/2006/picture">
+                      <pic:pic xmlns:pic="http://schemas.openxmlformats.org/drawingml/2006/picture">
+                        <pic:nvPicPr>
+                          <pic:cNvPr id="1" name=""/>
+                          <pic:cNvPicPr/>
+                        </pic:nvPicPr>
+                        <pic:blipFill>
+                          <a:blip r:embed="rId14"/>
+                          <a:stretch>
+                            <a:fillRect/>
+                          </a:stretch>
+                        </pic:blipFill>
+                        <pic:spPr>
+                          <a:xfrm>
+                            <a:off x="0" y="0"/>
                             <a:ext cx="2582576" cy="504728"/>
                           </a:xfrm>
                           <a:prstGeom prst="rect">
@@ -769,10 +892,7 @@
         <w:pStyle w:val="Heading1"/>
       </w:pPr>
       <w:r>
-        <w:t>LIGHTING</w:t>
-      </w:r>
-      <w:r>
-        <w:t xml:space="preserve"> OPTIONS</w:t>
+        <w:t>LIGHTING OPTIONS</w:t>
       </w:r>
     </w:p>
     <w:p>
@@ -805,224 +925,15 @@
           </w:tcPr>
           <w:p>
             <w:r>
+              <w:rPr>
+                <w:noProof/>
+                <w:lang w:eastAsia="en-IE"/>
+              </w:rPr>
               <w:drawing>
                 <wp:inline distT="0" distB="0" distL="0" distR="0" wp14:anchorId="527DA896" wp14:editId="16C77E2D">
                   <wp:extent cx="2493645" cy="983805"/>
                   <wp:effectExtent l="0" t="0" r="1905" b="6985"/>
                   <wp:docPr id="9" name="Picture 9"/>
-                  <wp:cNvGraphicFramePr>
-                    <a:graphicFrameLocks xmlns:a="http://schemas.openxmlformats.org/drawingml/2006/main" noChangeAspect="1"/>
-                  </wp:cNvGraphicFramePr>
-                  <a:graphic xmlns:a="http://schemas.openxmlformats.org/drawingml/2006/main">
-                    <a:graphicData uri="http://schemas.openxmlformats.org/drawingml/2006/picture">
-                      <pic:pic xmlns:pic="http://schemas.openxmlformats.org/drawingml/2006/picture">
-                        <pic:nvPicPr>
-                          <pic:cNvPr id="1" name=""/>
-                          <pic:cNvPicPr/>
-                        </pic:nvPicPr>
-                        <pic:blipFill>
-                          <a:blip r:embed="rId13"/>
-                          <a:stretch>
-                            <a:fillRect/>
-                          </a:stretch>
-                        </pic:blipFill>
-                        <pic:spPr>
-                          <a:xfrm>
-                            <a:off x="0" y="0"/>
-                            <a:ext cx="2526022" cy="996578"/>
-                          </a:xfrm>
-                          <a:prstGeom prst="rect">
-                            <a:avLst/>
-                          </a:prstGeom>
-                        </pic:spPr>
-                      </pic:pic>
-                    </a:graphicData>
-                  </a:graphic>
-                </wp:inline>
-              </w:drawing>
-            </w:r>
-          </w:p>
-        </w:tc>
-        <w:tc>
-          <w:tcPr>
-            <w:tcW w:w="4910" w:type="dxa"/>
-          </w:tcPr>
-          <w:p>
-            <w:pPr>
-              <w:pStyle w:val="ListParagraph"/>
-              <w:numPr>
-                <w:ilvl w:val="0"/>
-                <w:numId w:val="8"/>
-              </w:numPr>
-            </w:pPr>
-            <w:r>
-              <w:t>Shot count for the whole show</w:t>
-            </w:r>
-          </w:p>
-          <w:p>
-            <w:pPr>
-              <w:pStyle w:val="ListParagraph"/>
-              <w:numPr>
-                <w:ilvl w:val="0"/>
-                <w:numId w:val="8"/>
-              </w:numPr>
-            </w:pPr>
-            <w:r>
-              <w:t>Sequence Count</w:t>
-            </w:r>
-            <w:r>
-              <w:br/>
-              <w:t xml:space="preserve">A sequence is counted </w:t>
-            </w:r>
-            <w:proofErr w:type="spellStart"/>
-            <w:r>
-              <w:t>everytime</w:t>
-            </w:r>
-            <w:proofErr w:type="spellEnd"/>
-            <w:r>
-              <w:t xml:space="preserve"> the set or location changes from shot to shot.</w:t>
-            </w:r>
-            <w:r>
-              <w:br/>
-              <w:t xml:space="preserve">For </w:t>
-            </w:r>
-            <w:proofErr w:type="spellStart"/>
-            <w:r>
-              <w:t>ie</w:t>
-            </w:r>
-            <w:proofErr w:type="spellEnd"/>
-            <w:r>
-              <w:t>: If it’s a “dream” or “remembering” sequence, the original sequence can continue afterwards with the same numbering</w:t>
-            </w:r>
-          </w:p>
-        </w:tc>
-      </w:tr>
-      <w:tr>
-        <w:tc>
-          <w:tcPr>
-            <w:tcW w:w="4106" w:type="dxa"/>
-          </w:tcPr>
-          <w:p>
-            <w:r>
-              <w:lastRenderedPageBreak/>
-              <w:drawing>
-                <wp:inline distT="0" distB="0" distL="0" distR="0" wp14:anchorId="5E22C443" wp14:editId="0023A1E7">
-                  <wp:extent cx="2497016" cy="1617841"/>
-                  <wp:effectExtent l="0" t="0" r="0" b="1905"/>
-                  <wp:docPr id="10" name="Picture 10"/>
-                  <wp:cNvGraphicFramePr>
-                    <a:graphicFrameLocks xmlns:a="http://schemas.openxmlformats.org/drawingml/2006/main" noChangeAspect="1"/>
-                  </wp:cNvGraphicFramePr>
-                  <a:graphic xmlns:a="http://schemas.openxmlformats.org/drawingml/2006/main">
-                    <a:graphicData uri="http://schemas.openxmlformats.org/drawingml/2006/picture">
-                      <pic:pic xmlns:pic="http://schemas.openxmlformats.org/drawingml/2006/picture">
-                        <pic:nvPicPr>
-                          <pic:cNvPr id="1" name=""/>
-                          <pic:cNvPicPr/>
-                        </pic:nvPicPr>
-                        <pic:blipFill>
-                          <a:blip r:embed="rId14"/>
-                          <a:stretch>
-                            <a:fillRect/>
-                          </a:stretch>
-                        </pic:blipFill>
-                        <pic:spPr>
-                          <a:xfrm>
-                            <a:off x="0" y="0"/>
-                            <a:ext cx="2526826" cy="1637155"/>
-                          </a:xfrm>
-                          <a:prstGeom prst="rect">
-                            <a:avLst/>
-                          </a:prstGeom>
-                        </pic:spPr>
-                      </pic:pic>
-                    </a:graphicData>
-                  </a:graphic>
-                </wp:inline>
-              </w:drawing>
-            </w:r>
-          </w:p>
-        </w:tc>
-        <w:tc>
-          <w:tcPr>
-            <w:tcW w:w="4910" w:type="dxa"/>
-          </w:tcPr>
-          <w:p>
-            <w:pPr>
-              <w:pStyle w:val="ListParagraph"/>
-              <w:ind w:left="0"/>
-            </w:pPr>
-            <w:r>
-              <w:t>From the total shot count:</w:t>
-            </w:r>
-          </w:p>
-          <w:p>
-            <w:pPr>
-              <w:pStyle w:val="ListParagraph"/>
-              <w:numPr>
-                <w:ilvl w:val="0"/>
-                <w:numId w:val="10"/>
-              </w:numPr>
-            </w:pPr>
-            <w:r>
-              <w:t>What % of shots are unique?</w:t>
-            </w:r>
-          </w:p>
-          <w:p>
-            <w:pPr>
-              <w:pStyle w:val="ListParagraph"/>
-              <w:numPr>
-                <w:ilvl w:val="0"/>
-                <w:numId w:val="10"/>
-              </w:numPr>
-            </w:pPr>
-            <w:r>
-              <w:t>How many Establishing shots are there per sequence?</w:t>
-            </w:r>
-          </w:p>
-          <w:p>
-            <w:pPr>
-              <w:pStyle w:val="ListParagraph"/>
-              <w:numPr>
-                <w:ilvl w:val="0"/>
-                <w:numId w:val="10"/>
-              </w:numPr>
-            </w:pPr>
-            <w:r>
-              <w:t>How much % of the total are master shots</w:t>
-            </w:r>
-          </w:p>
-          <w:p>
-            <w:pPr>
-              <w:pStyle w:val="ListParagraph"/>
-              <w:numPr>
-                <w:ilvl w:val="0"/>
-                <w:numId w:val="10"/>
-              </w:numPr>
-            </w:pPr>
-            <w:proofErr w:type="spellStart"/>
-            <w:r>
-              <w:t>Whats</w:t>
-            </w:r>
-            <w:proofErr w:type="spellEnd"/>
-            <w:r>
-              <w:t xml:space="preserve"> the % of child shots?</w:t>
-            </w:r>
-          </w:p>
-        </w:tc>
-      </w:tr>
-      <w:tr>
-        <w:tc>
-          <w:tcPr>
-            <w:tcW w:w="4106" w:type="dxa"/>
-          </w:tcPr>
-          <w:p>
-            <w:r>
-              <w:drawing>
-                <wp:inline distT="0" distB="0" distL="0" distR="0" wp14:anchorId="4F39BA17" wp14:editId="727746A5">
-                  <wp:extent cx="2514600" cy="1606439"/>
-                  <wp:effectExtent l="0" t="0" r="0" b="0"/>
-                  <wp:docPr id="11" name="Picture 11"/>
                   <wp:cNvGraphicFramePr>
                     <a:graphicFrameLocks xmlns:a="http://schemas.openxmlformats.org/drawingml/2006/main" noChangeAspect="1"/>
                   </wp:cNvGraphicFramePr>
@@ -1042,7 +953,7 @@
                         <pic:spPr>
                           <a:xfrm>
                             <a:off x="0" y="0"/>
-                            <a:ext cx="2543829" cy="1625112"/>
+                            <a:ext cx="2526022" cy="996578"/>
                           </a:xfrm>
                           <a:prstGeom prst="rect">
                             <a:avLst/>
@@ -1061,35 +972,53 @@
             <w:tcW w:w="4910" w:type="dxa"/>
           </w:tcPr>
           <w:p>
-            <w:r>
-              <w:t xml:space="preserve">The asset will be divided into 3 categories: difficult, medium, easy according to its weight in the script, screen time, and size (for </w:t>
+            <w:pPr>
+              <w:pStyle w:val="ListParagraph"/>
+              <w:numPr>
+                <w:ilvl w:val="0"/>
+                <w:numId w:val="8"/>
+              </w:numPr>
+            </w:pPr>
+            <w:r>
+              <w:t>Shot count for the whole show</w:t>
+            </w:r>
+          </w:p>
+          <w:p>
+            <w:pPr>
+              <w:pStyle w:val="ListParagraph"/>
+              <w:numPr>
+                <w:ilvl w:val="0"/>
+                <w:numId w:val="8"/>
+              </w:numPr>
+            </w:pPr>
+            <w:r>
+              <w:t>Sequence Count</w:t>
+            </w:r>
+            <w:r>
+              <w:br/>
+              <w:t xml:space="preserve">A sequence is counted </w:t>
             </w:r>
             <w:proofErr w:type="spellStart"/>
             <w:r>
+              <w:t>everytime</w:t>
+            </w:r>
+            <w:proofErr w:type="spellEnd"/>
+            <w:r>
+              <w:t xml:space="preserve"> the set or location changes from shot to shot.</w:t>
+            </w:r>
+            <w:r>
+              <w:br/>
+              <w:t xml:space="preserve">For </w:t>
+            </w:r>
+            <w:proofErr w:type="spellStart"/>
+            <w:r>
               <w:t>ie</w:t>
             </w:r>
             <w:proofErr w:type="spellEnd"/>
             <w:r>
-              <w:t xml:space="preserve">, a giant character will need more detail on the feet etc. A cityscape set will need less </w:t>
-            </w:r>
-            <w:proofErr w:type="spellStart"/>
-            <w:r>
-              <w:t>closeup</w:t>
-            </w:r>
-            <w:proofErr w:type="spellEnd"/>
-            <w:r>
-              <w:t xml:space="preserve"> details, but </w:t>
-            </w:r>
-            <w:proofErr w:type="spellStart"/>
-            <w:r>
-              <w:t>wil</w:t>
-            </w:r>
-            <w:proofErr w:type="spellEnd"/>
-            <w:r>
-              <w:t xml:space="preserve"> have a lot of work required in buildings)</w:t>
-            </w:r>
-          </w:p>
-          <w:p/>
+              <w:t>: If it’s a “dream” or “remembering” sequence, the original sequence can continue afterwards with the same numbering</w:t>
+            </w:r>
+          </w:p>
         </w:tc>
       </w:tr>
       <w:tr>
@@ -1099,11 +1028,16 @@
           </w:tcPr>
           <w:p>
             <w:r>
+              <w:rPr>
+                <w:noProof/>
+                <w:lang w:eastAsia="en-IE"/>
+              </w:rPr>
+              <w:lastRenderedPageBreak/>
               <w:drawing>
-                <wp:inline distT="0" distB="0" distL="0" distR="0" wp14:anchorId="5B6972B0" wp14:editId="000EA1FF">
-                  <wp:extent cx="2520461" cy="902335"/>
-                  <wp:effectExtent l="0" t="0" r="0" b="0"/>
-                  <wp:docPr id="12" name="Picture 12"/>
+                <wp:inline distT="0" distB="0" distL="0" distR="0" wp14:anchorId="5E22C443" wp14:editId="0023A1E7">
+                  <wp:extent cx="2497016" cy="1617841"/>
+                  <wp:effectExtent l="0" t="0" r="0" b="1905"/>
+                  <wp:docPr id="10" name="Picture 10"/>
                   <wp:cNvGraphicFramePr>
                     <a:graphicFrameLocks xmlns:a="http://schemas.openxmlformats.org/drawingml/2006/main" noChangeAspect="1"/>
                   </wp:cNvGraphicFramePr>
@@ -1123,7 +1057,7 @@
                         <pic:spPr>
                           <a:xfrm>
                             <a:off x="0" y="0"/>
-                            <a:ext cx="3065995" cy="1097638"/>
+                            <a:ext cx="2526826" cy="1637155"/>
                           </a:xfrm>
                           <a:prstGeom prst="rect">
                             <a:avLst/>
@@ -1142,8 +1076,12 @@
             <w:tcW w:w="4910" w:type="dxa"/>
           </w:tcPr>
           <w:p>
-            <w:r>
-              <w:t>Each difficulty type of shot will have its own estimated days according to:</w:t>
+            <w:pPr>
+              <w:pStyle w:val="ListParagraph"/>
+              <w:ind w:left="0"/>
+            </w:pPr>
+            <w:r>
+              <w:t>From the total shot count:</w:t>
             </w:r>
           </w:p>
           <w:p>
@@ -1151,11 +1089,11 @@
               <w:pStyle w:val="ListParagraph"/>
               <w:numPr>
                 <w:ilvl w:val="0"/>
-                <w:numId w:val="6"/>
+                <w:numId w:val="10"/>
               </w:numPr>
             </w:pPr>
             <w:r>
-              <w:t>Best: the time it would need to do that tasks if everything goes perfect</w:t>
+              <w:t>What % of shots are unique?</w:t>
             </w:r>
           </w:p>
           <w:p>
@@ -1163,16 +1101,11 @@
               <w:pStyle w:val="ListParagraph"/>
               <w:numPr>
                 <w:ilvl w:val="0"/>
-                <w:numId w:val="6"/>
+                <w:numId w:val="10"/>
               </w:numPr>
             </w:pPr>
-            <w:proofErr w:type="spellStart"/>
-            <w:r>
-              <w:t>mostLikely</w:t>
-            </w:r>
-            <w:proofErr w:type="spellEnd"/>
-            <w:r>
-              <w:t>: from experience, how much it takes realistically</w:t>
+            <w:r>
+              <w:t>How many Establishing shots are there per sequence?</w:t>
             </w:r>
           </w:p>
           <w:p>
@@ -1180,11 +1113,28 @@
               <w:pStyle w:val="ListParagraph"/>
               <w:numPr>
                 <w:ilvl w:val="0"/>
-                <w:numId w:val="6"/>
+                <w:numId w:val="10"/>
               </w:numPr>
             </w:pPr>
             <w:r>
-              <w:t>Worst: the time it would need to do that tasks if everything terribly wrong</w:t>
+              <w:t>How much % of the total are master shots</w:t>
+            </w:r>
+          </w:p>
+          <w:p>
+            <w:pPr>
+              <w:pStyle w:val="ListParagraph"/>
+              <w:numPr>
+                <w:ilvl w:val="0"/>
+                <w:numId w:val="10"/>
+              </w:numPr>
+            </w:pPr>
+            <w:proofErr w:type="spellStart"/>
+            <w:r>
+              <w:t>Whats</w:t>
+            </w:r>
+            <w:proofErr w:type="spellEnd"/>
+            <w:r>
+              <w:t xml:space="preserve"> the % of child shots?</w:t>
             </w:r>
           </w:p>
         </w:tc>
@@ -1196,11 +1146,15 @@
           </w:tcPr>
           <w:p>
             <w:r>
+              <w:rPr>
+                <w:noProof/>
+                <w:lang w:eastAsia="en-IE"/>
+              </w:rPr>
               <w:drawing>
-                <wp:inline distT="0" distB="0" distL="0" distR="0" wp14:anchorId="407BDF41" wp14:editId="0BE7E5D7">
-                  <wp:extent cx="2514600" cy="1226934"/>
+                <wp:inline distT="0" distB="0" distL="0" distR="0" wp14:anchorId="4F39BA17" wp14:editId="727746A5">
+                  <wp:extent cx="2514600" cy="1606439"/>
                   <wp:effectExtent l="0" t="0" r="0" b="0"/>
-                  <wp:docPr id="13" name="Picture 13"/>
+                  <wp:docPr id="11" name="Picture 11"/>
                   <wp:cNvGraphicFramePr>
                     <a:graphicFrameLocks xmlns:a="http://schemas.openxmlformats.org/drawingml/2006/main" noChangeAspect="1"/>
                   </wp:cNvGraphicFramePr>
@@ -1220,7 +1174,7 @@
                         <pic:spPr>
                           <a:xfrm>
                             <a:off x="0" y="0"/>
-                            <a:ext cx="2533765" cy="1236285"/>
+                            <a:ext cx="2543829" cy="1625112"/>
                           </a:xfrm>
                           <a:prstGeom prst="rect">
                             <a:avLst/>
@@ -1239,66 +1193,35 @@
             <w:tcW w:w="4910" w:type="dxa"/>
           </w:tcPr>
           <w:p>
-            <w:pPr>
-              <w:pStyle w:val="ListParagraph"/>
-              <w:numPr>
-                <w:ilvl w:val="0"/>
-                <w:numId w:val="11"/>
-              </w:numPr>
-            </w:pPr>
-            <w:r>
-              <w:t>Average frame per shot. You can calculate this by doing:</w:t>
-            </w:r>
-            <w:r>
-              <w:br/>
-              <w:t>(</w:t>
+            <w:r>
+              <w:t xml:space="preserve">The asset will be divided into 3 categories: difficult, medium, easy according to its weight in the script, screen time, and size (for </w:t>
             </w:r>
             <w:proofErr w:type="spellStart"/>
             <w:r>
-              <w:t>filmTotalMinutes</w:t>
+              <w:t>ie</w:t>
             </w:r>
             <w:proofErr w:type="spellEnd"/>
             <w:r>
-              <w:t>*60*25)/</w:t>
+              <w:t xml:space="preserve">, a giant character will need more detail on the feet etc. A cityscape set will need less </w:t>
             </w:r>
             <w:proofErr w:type="spellStart"/>
             <w:r>
-              <w:t>shotCount</w:t>
+              <w:t>closeup</w:t>
             </w:r>
             <w:proofErr w:type="spellEnd"/>
             <w:r>
-              <w:br/>
-              <w:t xml:space="preserve">for </w:t>
+              <w:t xml:space="preserve"> details, but </w:t>
             </w:r>
             <w:proofErr w:type="spellStart"/>
             <w:r>
-              <w:t>ie</w:t>
+              <w:t>wil</w:t>
             </w:r>
             <w:proofErr w:type="spellEnd"/>
             <w:r>
-              <w:t>: (120minutes*60*25)/2000=90</w:t>
-            </w:r>
-          </w:p>
-          <w:p>
-            <w:pPr>
-              <w:pStyle w:val="ListParagraph"/>
-              <w:numPr>
-                <w:ilvl w:val="0"/>
-                <w:numId w:val="11"/>
-              </w:numPr>
-            </w:pPr>
-            <w:r>
-              <w:t xml:space="preserve">As explained above, each shot type has estimates as best, </w:t>
-            </w:r>
-            <w:proofErr w:type="spellStart"/>
-            <w:r>
-              <w:t>mostlikely</w:t>
-            </w:r>
-            <w:proofErr w:type="spellEnd"/>
-            <w:r>
-              <w:t>, and worst amount rendering minutes</w:t>
-            </w:r>
-          </w:p>
+              <w:t xml:space="preserve"> have a lot of work required in buildings)</w:t>
+            </w:r>
+          </w:p>
+          <w:p/>
         </w:tc>
       </w:tr>
       <w:tr>
@@ -1308,11 +1231,15 @@
           </w:tcPr>
           <w:p>
             <w:r>
+              <w:rPr>
+                <w:noProof/>
+                <w:lang w:eastAsia="en-IE"/>
+              </w:rPr>
               <w:drawing>
-                <wp:inline distT="0" distB="0" distL="0" distR="0" wp14:anchorId="1866C7FF" wp14:editId="5785203E">
-                  <wp:extent cx="2514600" cy="1223869"/>
+                <wp:inline distT="0" distB="0" distL="0" distR="0" wp14:anchorId="5B6972B0" wp14:editId="000EA1FF">
+                  <wp:extent cx="2520461" cy="902335"/>
                   <wp:effectExtent l="0" t="0" r="0" b="0"/>
-                  <wp:docPr id="14" name="Picture 14"/>
+                  <wp:docPr id="12" name="Picture 12"/>
                   <wp:cNvGraphicFramePr>
                     <a:graphicFrameLocks xmlns:a="http://schemas.openxmlformats.org/drawingml/2006/main" noChangeAspect="1"/>
                   </wp:cNvGraphicFramePr>
@@ -1332,6 +1259,223 @@
                         <pic:spPr>
                           <a:xfrm>
                             <a:off x="0" y="0"/>
+                            <a:ext cx="3065995" cy="1097638"/>
+                          </a:xfrm>
+                          <a:prstGeom prst="rect">
+                            <a:avLst/>
+                          </a:prstGeom>
+                        </pic:spPr>
+                      </pic:pic>
+                    </a:graphicData>
+                  </a:graphic>
+                </wp:inline>
+              </w:drawing>
+            </w:r>
+          </w:p>
+        </w:tc>
+        <w:tc>
+          <w:tcPr>
+            <w:tcW w:w="4910" w:type="dxa"/>
+          </w:tcPr>
+          <w:p>
+            <w:r>
+              <w:t>Each difficulty type of shot will have its own estimated days according to:</w:t>
+            </w:r>
+          </w:p>
+          <w:p>
+            <w:pPr>
+              <w:pStyle w:val="ListParagraph"/>
+              <w:numPr>
+                <w:ilvl w:val="0"/>
+                <w:numId w:val="6"/>
+              </w:numPr>
+            </w:pPr>
+            <w:r>
+              <w:t>Best: the time it would need to do that tasks if everything goes perfect</w:t>
+            </w:r>
+          </w:p>
+          <w:p>
+            <w:pPr>
+              <w:pStyle w:val="ListParagraph"/>
+              <w:numPr>
+                <w:ilvl w:val="0"/>
+                <w:numId w:val="6"/>
+              </w:numPr>
+            </w:pPr>
+            <w:proofErr w:type="spellStart"/>
+            <w:r>
+              <w:t>mostLikely</w:t>
+            </w:r>
+            <w:proofErr w:type="spellEnd"/>
+            <w:r>
+              <w:t>: from experience, how much it takes realistically</w:t>
+            </w:r>
+          </w:p>
+          <w:p>
+            <w:pPr>
+              <w:pStyle w:val="ListParagraph"/>
+              <w:numPr>
+                <w:ilvl w:val="0"/>
+                <w:numId w:val="6"/>
+              </w:numPr>
+            </w:pPr>
+            <w:r>
+              <w:t>Worst: the time it would need to do that tasks if everything terribly wrong</w:t>
+            </w:r>
+          </w:p>
+        </w:tc>
+      </w:tr>
+      <w:tr>
+        <w:tc>
+          <w:tcPr>
+            <w:tcW w:w="4106" w:type="dxa"/>
+          </w:tcPr>
+          <w:p>
+            <w:r>
+              <w:rPr>
+                <w:noProof/>
+                <w:lang w:eastAsia="en-IE"/>
+              </w:rPr>
+              <w:drawing>
+                <wp:inline distT="0" distB="0" distL="0" distR="0" wp14:anchorId="407BDF41" wp14:editId="0BE7E5D7">
+                  <wp:extent cx="2514600" cy="1226934"/>
+                  <wp:effectExtent l="0" t="0" r="0" b="0"/>
+                  <wp:docPr id="13" name="Picture 13"/>
+                  <wp:cNvGraphicFramePr>
+                    <a:graphicFrameLocks xmlns:a="http://schemas.openxmlformats.org/drawingml/2006/main" noChangeAspect="1"/>
+                  </wp:cNvGraphicFramePr>
+                  <a:graphic xmlns:a="http://schemas.openxmlformats.org/drawingml/2006/main">
+                    <a:graphicData uri="http://schemas.openxmlformats.org/drawingml/2006/picture">
+                      <pic:pic xmlns:pic="http://schemas.openxmlformats.org/drawingml/2006/picture">
+                        <pic:nvPicPr>
+                          <pic:cNvPr id="1" name=""/>
+                          <pic:cNvPicPr/>
+                        </pic:nvPicPr>
+                        <pic:blipFill>
+                          <a:blip r:embed="rId19"/>
+                          <a:stretch>
+                            <a:fillRect/>
+                          </a:stretch>
+                        </pic:blipFill>
+                        <pic:spPr>
+                          <a:xfrm>
+                            <a:off x="0" y="0"/>
+                            <a:ext cx="2533765" cy="1236285"/>
+                          </a:xfrm>
+                          <a:prstGeom prst="rect">
+                            <a:avLst/>
+                          </a:prstGeom>
+                        </pic:spPr>
+                      </pic:pic>
+                    </a:graphicData>
+                  </a:graphic>
+                </wp:inline>
+              </w:drawing>
+            </w:r>
+          </w:p>
+        </w:tc>
+        <w:tc>
+          <w:tcPr>
+            <w:tcW w:w="4910" w:type="dxa"/>
+          </w:tcPr>
+          <w:p>
+            <w:pPr>
+              <w:pStyle w:val="ListParagraph"/>
+              <w:numPr>
+                <w:ilvl w:val="0"/>
+                <w:numId w:val="11"/>
+              </w:numPr>
+            </w:pPr>
+            <w:r>
+              <w:t>Average frame per shot. You can calculate this by doing:</w:t>
+            </w:r>
+            <w:r>
+              <w:br/>
+              <w:t>(</w:t>
+            </w:r>
+            <w:proofErr w:type="spellStart"/>
+            <w:r>
+              <w:t>filmTotalMinutes</w:t>
+            </w:r>
+            <w:proofErr w:type="spellEnd"/>
+            <w:r>
+              <w:t>*60*25)/</w:t>
+            </w:r>
+            <w:proofErr w:type="spellStart"/>
+            <w:r>
+              <w:t>shotCount</w:t>
+            </w:r>
+            <w:proofErr w:type="spellEnd"/>
+            <w:r>
+              <w:br/>
+              <w:t xml:space="preserve">for </w:t>
+            </w:r>
+            <w:proofErr w:type="spellStart"/>
+            <w:r>
+              <w:t>ie</w:t>
+            </w:r>
+            <w:proofErr w:type="spellEnd"/>
+            <w:r>
+              <w:t>: (120minutes*60*25)/2000=90</w:t>
+            </w:r>
+          </w:p>
+          <w:p>
+            <w:pPr>
+              <w:pStyle w:val="ListParagraph"/>
+              <w:numPr>
+                <w:ilvl w:val="0"/>
+                <w:numId w:val="11"/>
+              </w:numPr>
+            </w:pPr>
+            <w:r>
+              <w:t xml:space="preserve">As explained above, each shot type has estimates as best, </w:t>
+            </w:r>
+            <w:proofErr w:type="spellStart"/>
+            <w:r>
+              <w:t>mostlikely</w:t>
+            </w:r>
+            <w:proofErr w:type="spellEnd"/>
+            <w:r>
+              <w:t>, and worst amount rendering minutes</w:t>
+            </w:r>
+          </w:p>
+        </w:tc>
+      </w:tr>
+      <w:tr>
+        <w:tc>
+          <w:tcPr>
+            <w:tcW w:w="4106" w:type="dxa"/>
+          </w:tcPr>
+          <w:p>
+            <w:r>
+              <w:rPr>
+                <w:noProof/>
+                <w:lang w:eastAsia="en-IE"/>
+              </w:rPr>
+              <w:drawing>
+                <wp:inline distT="0" distB="0" distL="0" distR="0" wp14:anchorId="1866C7FF" wp14:editId="5785203E">
+                  <wp:extent cx="2514600" cy="1223869"/>
+                  <wp:effectExtent l="0" t="0" r="0" b="0"/>
+                  <wp:docPr id="14" name="Picture 14"/>
+                  <wp:cNvGraphicFramePr>
+                    <a:graphicFrameLocks xmlns:a="http://schemas.openxmlformats.org/drawingml/2006/main" noChangeAspect="1"/>
+                  </wp:cNvGraphicFramePr>
+                  <a:graphic xmlns:a="http://schemas.openxmlformats.org/drawingml/2006/main">
+                    <a:graphicData uri="http://schemas.openxmlformats.org/drawingml/2006/picture">
+                      <pic:pic xmlns:pic="http://schemas.openxmlformats.org/drawingml/2006/picture">
+                        <pic:nvPicPr>
+                          <pic:cNvPr id="1" name=""/>
+                          <pic:cNvPicPr/>
+                        </pic:nvPicPr>
+                        <pic:blipFill>
+                          <a:blip r:embed="rId20"/>
+                          <a:stretch>
+                            <a:fillRect/>
+                          </a:stretch>
+                        </pic:blipFill>
+                        <pic:spPr>
+                          <a:xfrm>
+                            <a:off x="0" y="0"/>
                             <a:ext cx="2529904" cy="1231317"/>
                           </a:xfrm>
                           <a:prstGeom prst="rect">
@@ -1395,6 +1539,10 @@
           </w:tcPr>
           <w:p>
             <w:r>
+              <w:rPr>
+                <w:noProof/>
+                <w:lang w:eastAsia="en-IE"/>
+              </w:rPr>
               <w:drawing>
                 <wp:inline distT="0" distB="0" distL="0" distR="0" wp14:anchorId="77FF577B" wp14:editId="5BC60B6E">
                   <wp:extent cx="2514600" cy="829935"/>
@@ -1411,7 +1559,7 @@
                           <pic:cNvPicPr/>
                         </pic:nvPicPr>
                         <pic:blipFill>
-                          <a:blip r:embed="rId19"/>
+                          <a:blip r:embed="rId21"/>
                           <a:stretch>
                             <a:fillRect/>
                           </a:stretch>
@@ -3443,6 +3591,28 @@
       <w:szCs w:val="26"/>
     </w:rPr>
   </w:style>
+  <w:style w:type="paragraph" w:styleId="Heading3">
+    <w:name w:val="heading 3"/>
+    <w:basedOn w:val="Normal"/>
+    <w:next w:val="Normal"/>
+    <w:link w:val="Heading3Char"/>
+    <w:uiPriority w:val="9"/>
+    <w:unhideWhenUsed/>
+    <w:qFormat/>
+    <w:rsid w:val="00232DC1"/>
+    <w:pPr>
+      <w:keepNext/>
+      <w:keepLines/>
+      <w:spacing w:before="40" w:after="0"/>
+      <w:outlineLvl w:val="2"/>
+    </w:pPr>
+    <w:rPr>
+      <w:rFonts w:asciiTheme="majorHAnsi" w:eastAsiaTheme="majorEastAsia" w:hAnsiTheme="majorHAnsi" w:cstheme="majorBidi"/>
+      <w:color w:val="1F3763" w:themeColor="accent1" w:themeShade="7F"/>
+      <w:sz w:val="24"/>
+      <w:szCs w:val="24"/>
+    </w:rPr>
+  </w:style>
   <w:style w:type="character" w:default="1" w:styleId="DefaultParagraphFont">
     <w:name w:val="Default Paragraph Font"/>
     <w:uiPriority w:val="1"/>
@@ -3562,6 +3732,19 @@
         <w:insideV w:val="single" w:sz="4" w:space="0" w:color="auto"/>
       </w:tblBorders>
     </w:tblPr>
+  </w:style>
+  <w:style w:type="character" w:customStyle="1" w:styleId="Heading3Char">
+    <w:name w:val="Heading 3 Char"/>
+    <w:basedOn w:val="DefaultParagraphFont"/>
+    <w:link w:val="Heading3"/>
+    <w:uiPriority w:val="9"/>
+    <w:rsid w:val="00232DC1"/>
+    <w:rPr>
+      <w:rFonts w:asciiTheme="majorHAnsi" w:eastAsiaTheme="majorEastAsia" w:hAnsiTheme="majorHAnsi" w:cstheme="majorBidi"/>
+      <w:color w:val="1F3763" w:themeColor="accent1" w:themeShade="7F"/>
+      <w:sz w:val="24"/>
+      <w:szCs w:val="24"/>
+    </w:rPr>
   </w:style>
 </w:styles>
 </file>
@@ -3866,7 +4049,7 @@
 </file>
 
 <file path=customXml/itemProps1.xml><?xml version="1.0" encoding="utf-8"?>
-<ds:datastoreItem xmlns:ds="http://schemas.openxmlformats.org/officeDocument/2006/customXml" ds:itemID="{DCC242AE-6C55-4339-9A30-EA17D4089234}">
+<ds:datastoreItem xmlns:ds="http://schemas.openxmlformats.org/officeDocument/2006/customXml" ds:itemID="{21F6114F-4849-4395-81DE-74BCD00971E0}">
   <ds:schemaRefs>
     <ds:schemaRef ds:uri="http://schemas.openxmlformats.org/officeDocument/2006/bibliography"/>
   </ds:schemaRefs>

</xml_diff>